<commit_message>
qr codes border adjusted
</commit_message>
<xml_diff>
--- a/Empty Label Page.docx
+++ b/Empty Label Page.docx
@@ -41,46 +41,51 @@
           <w:p>
             <w:pPr>
               <w:ind w:left="54" w:right="54"/>
-            </w:pPr>
-          </w:p>
-        </w:tc>
-        <w:tc>
-          <w:tcPr>
-            <w:tcW w:w="2296" w:type="dxa"/>
-          </w:tcPr>
-          <w:p>
-            <w:pPr>
-              <w:ind w:left="54" w:right="54"/>
-            </w:pPr>
-          </w:p>
-        </w:tc>
-        <w:tc>
-          <w:tcPr>
-            <w:tcW w:w="2296" w:type="dxa"/>
-          </w:tcPr>
-          <w:p>
-            <w:pPr>
-              <w:ind w:left="54" w:right="54"/>
-            </w:pPr>
-          </w:p>
-        </w:tc>
-        <w:tc>
-          <w:tcPr>
-            <w:tcW w:w="2296" w:type="dxa"/>
-          </w:tcPr>
-          <w:p>
-            <w:pPr>
-              <w:ind w:left="54" w:right="54"/>
-            </w:pPr>
-          </w:p>
-        </w:tc>
-        <w:tc>
-          <w:tcPr>
-            <w:tcW w:w="2296" w:type="dxa"/>
-          </w:tcPr>
-          <w:p>
-            <w:pPr>
-              <w:ind w:left="54" w:right="54"/>
+              <w:jc w:val="right"/>
+            </w:pPr>
+          </w:p>
+        </w:tc>
+        <w:tc>
+          <w:tcPr>
+            <w:tcW w:w="2296" w:type="dxa"/>
+          </w:tcPr>
+          <w:p>
+            <w:pPr>
+              <w:ind w:left="54" w:right="54"/>
+              <w:jc w:val="right"/>
+            </w:pPr>
+          </w:p>
+        </w:tc>
+        <w:tc>
+          <w:tcPr>
+            <w:tcW w:w="2296" w:type="dxa"/>
+          </w:tcPr>
+          <w:p>
+            <w:pPr>
+              <w:ind w:left="54" w:right="54"/>
+              <w:jc w:val="right"/>
+            </w:pPr>
+          </w:p>
+        </w:tc>
+        <w:tc>
+          <w:tcPr>
+            <w:tcW w:w="2296" w:type="dxa"/>
+          </w:tcPr>
+          <w:p>
+            <w:pPr>
+              <w:ind w:left="54" w:right="54"/>
+              <w:jc w:val="right"/>
+            </w:pPr>
+          </w:p>
+        </w:tc>
+        <w:tc>
+          <w:tcPr>
+            <w:tcW w:w="2296" w:type="dxa"/>
+          </w:tcPr>
+          <w:p>
+            <w:pPr>
+              <w:ind w:left="54" w:right="54"/>
+              <w:jc w:val="right"/>
             </w:pPr>
           </w:p>
         </w:tc>
@@ -97,46 +102,51 @@
           <w:p>
             <w:pPr>
               <w:ind w:left="54" w:right="54"/>
-            </w:pPr>
-          </w:p>
-        </w:tc>
-        <w:tc>
-          <w:tcPr>
-            <w:tcW w:w="2296" w:type="dxa"/>
-          </w:tcPr>
-          <w:p>
-            <w:pPr>
-              <w:ind w:left="54" w:right="54"/>
-            </w:pPr>
-          </w:p>
-        </w:tc>
-        <w:tc>
-          <w:tcPr>
-            <w:tcW w:w="2296" w:type="dxa"/>
-          </w:tcPr>
-          <w:p>
-            <w:pPr>
-              <w:ind w:left="54" w:right="54"/>
-            </w:pPr>
-          </w:p>
-        </w:tc>
-        <w:tc>
-          <w:tcPr>
-            <w:tcW w:w="2296" w:type="dxa"/>
-          </w:tcPr>
-          <w:p>
-            <w:pPr>
-              <w:ind w:left="54" w:right="54"/>
-            </w:pPr>
-          </w:p>
-        </w:tc>
-        <w:tc>
-          <w:tcPr>
-            <w:tcW w:w="2296" w:type="dxa"/>
-          </w:tcPr>
-          <w:p>
-            <w:pPr>
-              <w:ind w:left="54" w:right="54"/>
+              <w:jc w:val="right"/>
+            </w:pPr>
+          </w:p>
+        </w:tc>
+        <w:tc>
+          <w:tcPr>
+            <w:tcW w:w="2296" w:type="dxa"/>
+          </w:tcPr>
+          <w:p>
+            <w:pPr>
+              <w:ind w:left="54" w:right="54"/>
+              <w:jc w:val="right"/>
+            </w:pPr>
+          </w:p>
+        </w:tc>
+        <w:tc>
+          <w:tcPr>
+            <w:tcW w:w="2296" w:type="dxa"/>
+          </w:tcPr>
+          <w:p>
+            <w:pPr>
+              <w:ind w:left="54" w:right="54"/>
+              <w:jc w:val="right"/>
+            </w:pPr>
+          </w:p>
+        </w:tc>
+        <w:tc>
+          <w:tcPr>
+            <w:tcW w:w="2296" w:type="dxa"/>
+          </w:tcPr>
+          <w:p>
+            <w:pPr>
+              <w:ind w:left="54" w:right="54"/>
+              <w:jc w:val="right"/>
+            </w:pPr>
+          </w:p>
+        </w:tc>
+        <w:tc>
+          <w:tcPr>
+            <w:tcW w:w="2296" w:type="dxa"/>
+          </w:tcPr>
+          <w:p>
+            <w:pPr>
+              <w:ind w:left="54" w:right="54"/>
+              <w:jc w:val="right"/>
             </w:pPr>
           </w:p>
         </w:tc>
@@ -153,99 +163,51 @@
           <w:p>
             <w:pPr>
               <w:ind w:left="54" w:right="54"/>
-            </w:pPr>
-          </w:p>
-        </w:tc>
-        <w:tc>
-          <w:tcPr>
-            <w:tcW w:w="2296" w:type="dxa"/>
-          </w:tcPr>
-          <w:p>
-            <w:pPr>
-              <w:ind w:left="54" w:right="54"/>
-            </w:pPr>
-          </w:p>
-        </w:tc>
-        <w:tc>
-          <w:tcPr>
-            <w:tcW w:w="2296" w:type="dxa"/>
-          </w:tcPr>
-          <w:p>
-            <w:pPr>
-              <w:ind w:left="54" w:right="54"/>
-            </w:pPr>
-            <w:r>
-              <w:rPr>
-                <w:noProof/>
-              </w:rPr>
-              <w:drawing>
-                <wp:inline distT="0" distB="0" distL="0" distR="0" wp14:anchorId="23A19206" wp14:editId="29D317C2">
-                  <wp:extent cx="764540" cy="764540"/>
-                  <wp:effectExtent l="0" t="0" r="0" b="0"/>
-                  <wp:docPr id="400974780" name="Image 1"/>
-                  <wp:cNvGraphicFramePr>
-                    <a:graphicFrameLocks xmlns:a="http://schemas.openxmlformats.org/drawingml/2006/main" noChangeAspect="1"/>
-                  </wp:cNvGraphicFramePr>
-                  <a:graphic xmlns:a="http://schemas.openxmlformats.org/drawingml/2006/main">
-                    <a:graphicData uri="http://schemas.openxmlformats.org/drawingml/2006/picture">
-                      <pic:pic xmlns:pic="http://schemas.openxmlformats.org/drawingml/2006/picture">
-                        <pic:nvPicPr>
-                          <pic:cNvPr id="0" name="Picture 1"/>
-                          <pic:cNvPicPr>
-                            <a:picLocks noChangeAspect="1" noChangeArrowheads="1"/>
-                          </pic:cNvPicPr>
-                        </pic:nvPicPr>
-                        <pic:blipFill>
-                          <a:blip r:embed="rId4" cstate="print">
-                            <a:extLst>
-                              <a:ext uri="{28A0092B-C50C-407E-A947-70E740481C1C}">
-                                <a14:useLocalDpi xmlns:a14="http://schemas.microsoft.com/office/drawing/2010/main" val="0"/>
-                              </a:ext>
-                            </a:extLst>
-                          </a:blip>
-                          <a:srcRect/>
-                          <a:stretch>
-                            <a:fillRect/>
-                          </a:stretch>
-                        </pic:blipFill>
-                        <pic:spPr bwMode="auto">
-                          <a:xfrm>
-                            <a:off x="0" y="0"/>
-                            <a:ext cx="764540" cy="764540"/>
-                          </a:xfrm>
-                          <a:prstGeom prst="rect">
-                            <a:avLst/>
-                          </a:prstGeom>
-                          <a:noFill/>
-                          <a:ln>
-                            <a:noFill/>
-                          </a:ln>
-                        </pic:spPr>
-                      </pic:pic>
-                    </a:graphicData>
-                  </a:graphic>
-                </wp:inline>
-              </w:drawing>
-            </w:r>
-          </w:p>
-        </w:tc>
-        <w:tc>
-          <w:tcPr>
-            <w:tcW w:w="2296" w:type="dxa"/>
-          </w:tcPr>
-          <w:p>
-            <w:pPr>
-              <w:ind w:left="54" w:right="54"/>
-            </w:pPr>
-          </w:p>
-        </w:tc>
-        <w:tc>
-          <w:tcPr>
-            <w:tcW w:w="2296" w:type="dxa"/>
-          </w:tcPr>
-          <w:p>
-            <w:pPr>
-              <w:ind w:left="54" w:right="54"/>
+              <w:jc w:val="right"/>
+            </w:pPr>
+          </w:p>
+        </w:tc>
+        <w:tc>
+          <w:tcPr>
+            <w:tcW w:w="2296" w:type="dxa"/>
+          </w:tcPr>
+          <w:p>
+            <w:pPr>
+              <w:ind w:left="54" w:right="54"/>
+              <w:jc w:val="right"/>
+            </w:pPr>
+          </w:p>
+        </w:tc>
+        <w:tc>
+          <w:tcPr>
+            <w:tcW w:w="2296" w:type="dxa"/>
+          </w:tcPr>
+          <w:p>
+            <w:pPr>
+              <w:ind w:left="54" w:right="54"/>
+              <w:jc w:val="right"/>
+            </w:pPr>
+          </w:p>
+        </w:tc>
+        <w:tc>
+          <w:tcPr>
+            <w:tcW w:w="2296" w:type="dxa"/>
+          </w:tcPr>
+          <w:p>
+            <w:pPr>
+              <w:ind w:left="54" w:right="54"/>
+              <w:jc w:val="right"/>
+            </w:pPr>
+          </w:p>
+        </w:tc>
+        <w:tc>
+          <w:tcPr>
+            <w:tcW w:w="2296" w:type="dxa"/>
+          </w:tcPr>
+          <w:p>
+            <w:pPr>
+              <w:ind w:left="54" w:right="54"/>
+              <w:jc w:val="right"/>
             </w:pPr>
           </w:p>
         </w:tc>
@@ -262,46 +224,51 @@
           <w:p>
             <w:pPr>
               <w:ind w:left="54" w:right="54"/>
-            </w:pPr>
-          </w:p>
-        </w:tc>
-        <w:tc>
-          <w:tcPr>
-            <w:tcW w:w="2296" w:type="dxa"/>
-          </w:tcPr>
-          <w:p>
-            <w:pPr>
-              <w:ind w:left="54" w:right="54"/>
-            </w:pPr>
-          </w:p>
-        </w:tc>
-        <w:tc>
-          <w:tcPr>
-            <w:tcW w:w="2296" w:type="dxa"/>
-          </w:tcPr>
-          <w:p>
-            <w:pPr>
-              <w:ind w:left="54" w:right="54"/>
-            </w:pPr>
-          </w:p>
-        </w:tc>
-        <w:tc>
-          <w:tcPr>
-            <w:tcW w:w="2296" w:type="dxa"/>
-          </w:tcPr>
-          <w:p>
-            <w:pPr>
-              <w:ind w:left="54" w:right="54"/>
-            </w:pPr>
-          </w:p>
-        </w:tc>
-        <w:tc>
-          <w:tcPr>
-            <w:tcW w:w="2296" w:type="dxa"/>
-          </w:tcPr>
-          <w:p>
-            <w:pPr>
-              <w:ind w:left="54" w:right="54"/>
+              <w:jc w:val="right"/>
+            </w:pPr>
+          </w:p>
+        </w:tc>
+        <w:tc>
+          <w:tcPr>
+            <w:tcW w:w="2296" w:type="dxa"/>
+          </w:tcPr>
+          <w:p>
+            <w:pPr>
+              <w:ind w:left="54" w:right="54"/>
+              <w:jc w:val="right"/>
+            </w:pPr>
+          </w:p>
+        </w:tc>
+        <w:tc>
+          <w:tcPr>
+            <w:tcW w:w="2296" w:type="dxa"/>
+          </w:tcPr>
+          <w:p>
+            <w:pPr>
+              <w:ind w:left="54" w:right="54"/>
+              <w:jc w:val="right"/>
+            </w:pPr>
+          </w:p>
+        </w:tc>
+        <w:tc>
+          <w:tcPr>
+            <w:tcW w:w="2296" w:type="dxa"/>
+          </w:tcPr>
+          <w:p>
+            <w:pPr>
+              <w:ind w:left="54" w:right="54"/>
+              <w:jc w:val="right"/>
+            </w:pPr>
+          </w:p>
+        </w:tc>
+        <w:tc>
+          <w:tcPr>
+            <w:tcW w:w="2296" w:type="dxa"/>
+          </w:tcPr>
+          <w:p>
+            <w:pPr>
+              <w:ind w:left="54" w:right="54"/>
+              <w:jc w:val="right"/>
             </w:pPr>
           </w:p>
         </w:tc>
@@ -318,46 +285,51 @@
           <w:p>
             <w:pPr>
               <w:ind w:left="54" w:right="54"/>
-            </w:pPr>
-          </w:p>
-        </w:tc>
-        <w:tc>
-          <w:tcPr>
-            <w:tcW w:w="2296" w:type="dxa"/>
-          </w:tcPr>
-          <w:p>
-            <w:pPr>
-              <w:ind w:left="54" w:right="54"/>
-            </w:pPr>
-          </w:p>
-        </w:tc>
-        <w:tc>
-          <w:tcPr>
-            <w:tcW w:w="2296" w:type="dxa"/>
-          </w:tcPr>
-          <w:p>
-            <w:pPr>
-              <w:ind w:left="54" w:right="54"/>
-            </w:pPr>
-          </w:p>
-        </w:tc>
-        <w:tc>
-          <w:tcPr>
-            <w:tcW w:w="2296" w:type="dxa"/>
-          </w:tcPr>
-          <w:p>
-            <w:pPr>
-              <w:ind w:left="54" w:right="54"/>
-            </w:pPr>
-          </w:p>
-        </w:tc>
-        <w:tc>
-          <w:tcPr>
-            <w:tcW w:w="2296" w:type="dxa"/>
-          </w:tcPr>
-          <w:p>
-            <w:pPr>
-              <w:ind w:left="54" w:right="54"/>
+              <w:jc w:val="right"/>
+            </w:pPr>
+          </w:p>
+        </w:tc>
+        <w:tc>
+          <w:tcPr>
+            <w:tcW w:w="2296" w:type="dxa"/>
+          </w:tcPr>
+          <w:p>
+            <w:pPr>
+              <w:ind w:left="54" w:right="54"/>
+              <w:jc w:val="right"/>
+            </w:pPr>
+          </w:p>
+        </w:tc>
+        <w:tc>
+          <w:tcPr>
+            <w:tcW w:w="2296" w:type="dxa"/>
+          </w:tcPr>
+          <w:p>
+            <w:pPr>
+              <w:ind w:left="54" w:right="54"/>
+              <w:jc w:val="right"/>
+            </w:pPr>
+          </w:p>
+        </w:tc>
+        <w:tc>
+          <w:tcPr>
+            <w:tcW w:w="2296" w:type="dxa"/>
+          </w:tcPr>
+          <w:p>
+            <w:pPr>
+              <w:ind w:left="54" w:right="54"/>
+              <w:jc w:val="right"/>
+            </w:pPr>
+          </w:p>
+        </w:tc>
+        <w:tc>
+          <w:tcPr>
+            <w:tcW w:w="2296" w:type="dxa"/>
+          </w:tcPr>
+          <w:p>
+            <w:pPr>
+              <w:ind w:left="54" w:right="54"/>
+              <w:jc w:val="right"/>
             </w:pPr>
           </w:p>
         </w:tc>
@@ -374,46 +346,51 @@
           <w:p>
             <w:pPr>
               <w:ind w:left="54" w:right="54"/>
-            </w:pPr>
-          </w:p>
-        </w:tc>
-        <w:tc>
-          <w:tcPr>
-            <w:tcW w:w="2296" w:type="dxa"/>
-          </w:tcPr>
-          <w:p>
-            <w:pPr>
-              <w:ind w:left="54" w:right="54"/>
-            </w:pPr>
-          </w:p>
-        </w:tc>
-        <w:tc>
-          <w:tcPr>
-            <w:tcW w:w="2296" w:type="dxa"/>
-          </w:tcPr>
-          <w:p>
-            <w:pPr>
-              <w:ind w:left="54" w:right="54"/>
-            </w:pPr>
-          </w:p>
-        </w:tc>
-        <w:tc>
-          <w:tcPr>
-            <w:tcW w:w="2296" w:type="dxa"/>
-          </w:tcPr>
-          <w:p>
-            <w:pPr>
-              <w:ind w:left="54" w:right="54"/>
-            </w:pPr>
-          </w:p>
-        </w:tc>
-        <w:tc>
-          <w:tcPr>
-            <w:tcW w:w="2296" w:type="dxa"/>
-          </w:tcPr>
-          <w:p>
-            <w:pPr>
-              <w:ind w:left="54" w:right="54"/>
+              <w:jc w:val="right"/>
+            </w:pPr>
+          </w:p>
+        </w:tc>
+        <w:tc>
+          <w:tcPr>
+            <w:tcW w:w="2296" w:type="dxa"/>
+          </w:tcPr>
+          <w:p>
+            <w:pPr>
+              <w:ind w:left="54" w:right="54"/>
+              <w:jc w:val="right"/>
+            </w:pPr>
+          </w:p>
+        </w:tc>
+        <w:tc>
+          <w:tcPr>
+            <w:tcW w:w="2296" w:type="dxa"/>
+          </w:tcPr>
+          <w:p>
+            <w:pPr>
+              <w:ind w:left="54" w:right="54"/>
+              <w:jc w:val="right"/>
+            </w:pPr>
+          </w:p>
+        </w:tc>
+        <w:tc>
+          <w:tcPr>
+            <w:tcW w:w="2296" w:type="dxa"/>
+          </w:tcPr>
+          <w:p>
+            <w:pPr>
+              <w:ind w:left="54" w:right="54"/>
+              <w:jc w:val="right"/>
+            </w:pPr>
+          </w:p>
+        </w:tc>
+        <w:tc>
+          <w:tcPr>
+            <w:tcW w:w="2296" w:type="dxa"/>
+          </w:tcPr>
+          <w:p>
+            <w:pPr>
+              <w:ind w:left="54" w:right="54"/>
+              <w:jc w:val="right"/>
             </w:pPr>
           </w:p>
         </w:tc>
@@ -430,46 +407,51 @@
           <w:p>
             <w:pPr>
               <w:ind w:left="54" w:right="54"/>
-            </w:pPr>
-          </w:p>
-        </w:tc>
-        <w:tc>
-          <w:tcPr>
-            <w:tcW w:w="2296" w:type="dxa"/>
-          </w:tcPr>
-          <w:p>
-            <w:pPr>
-              <w:ind w:left="54" w:right="54"/>
-            </w:pPr>
-          </w:p>
-        </w:tc>
-        <w:tc>
-          <w:tcPr>
-            <w:tcW w:w="2296" w:type="dxa"/>
-          </w:tcPr>
-          <w:p>
-            <w:pPr>
-              <w:ind w:left="54" w:right="54"/>
-            </w:pPr>
-          </w:p>
-        </w:tc>
-        <w:tc>
-          <w:tcPr>
-            <w:tcW w:w="2296" w:type="dxa"/>
-          </w:tcPr>
-          <w:p>
-            <w:pPr>
-              <w:ind w:left="54" w:right="54"/>
-            </w:pPr>
-          </w:p>
-        </w:tc>
-        <w:tc>
-          <w:tcPr>
-            <w:tcW w:w="2296" w:type="dxa"/>
-          </w:tcPr>
-          <w:p>
-            <w:pPr>
-              <w:ind w:left="54" w:right="54"/>
+              <w:jc w:val="right"/>
+            </w:pPr>
+          </w:p>
+        </w:tc>
+        <w:tc>
+          <w:tcPr>
+            <w:tcW w:w="2296" w:type="dxa"/>
+          </w:tcPr>
+          <w:p>
+            <w:pPr>
+              <w:ind w:left="54" w:right="54"/>
+              <w:jc w:val="right"/>
+            </w:pPr>
+          </w:p>
+        </w:tc>
+        <w:tc>
+          <w:tcPr>
+            <w:tcW w:w="2296" w:type="dxa"/>
+          </w:tcPr>
+          <w:p>
+            <w:pPr>
+              <w:ind w:left="54" w:right="54"/>
+              <w:jc w:val="right"/>
+            </w:pPr>
+          </w:p>
+        </w:tc>
+        <w:tc>
+          <w:tcPr>
+            <w:tcW w:w="2296" w:type="dxa"/>
+          </w:tcPr>
+          <w:p>
+            <w:pPr>
+              <w:ind w:left="54" w:right="54"/>
+              <w:jc w:val="right"/>
+            </w:pPr>
+          </w:p>
+        </w:tc>
+        <w:tc>
+          <w:tcPr>
+            <w:tcW w:w="2296" w:type="dxa"/>
+          </w:tcPr>
+          <w:p>
+            <w:pPr>
+              <w:ind w:left="54" w:right="54"/>
+              <w:jc w:val="right"/>
             </w:pPr>
           </w:p>
         </w:tc>
@@ -486,46 +468,51 @@
           <w:p>
             <w:pPr>
               <w:ind w:left="54" w:right="54"/>
-            </w:pPr>
-          </w:p>
-        </w:tc>
-        <w:tc>
-          <w:tcPr>
-            <w:tcW w:w="2296" w:type="dxa"/>
-          </w:tcPr>
-          <w:p>
-            <w:pPr>
-              <w:ind w:left="54" w:right="54"/>
-            </w:pPr>
-          </w:p>
-        </w:tc>
-        <w:tc>
-          <w:tcPr>
-            <w:tcW w:w="2296" w:type="dxa"/>
-          </w:tcPr>
-          <w:p>
-            <w:pPr>
-              <w:ind w:left="54" w:right="54"/>
-            </w:pPr>
-          </w:p>
-        </w:tc>
-        <w:tc>
-          <w:tcPr>
-            <w:tcW w:w="2296" w:type="dxa"/>
-          </w:tcPr>
-          <w:p>
-            <w:pPr>
-              <w:ind w:left="54" w:right="54"/>
-            </w:pPr>
-          </w:p>
-        </w:tc>
-        <w:tc>
-          <w:tcPr>
-            <w:tcW w:w="2296" w:type="dxa"/>
-          </w:tcPr>
-          <w:p>
-            <w:pPr>
-              <w:ind w:left="54" w:right="54"/>
+              <w:jc w:val="right"/>
+            </w:pPr>
+          </w:p>
+        </w:tc>
+        <w:tc>
+          <w:tcPr>
+            <w:tcW w:w="2296" w:type="dxa"/>
+          </w:tcPr>
+          <w:p>
+            <w:pPr>
+              <w:ind w:left="54" w:right="54"/>
+              <w:jc w:val="right"/>
+            </w:pPr>
+          </w:p>
+        </w:tc>
+        <w:tc>
+          <w:tcPr>
+            <w:tcW w:w="2296" w:type="dxa"/>
+          </w:tcPr>
+          <w:p>
+            <w:pPr>
+              <w:ind w:left="54" w:right="54"/>
+              <w:jc w:val="right"/>
+            </w:pPr>
+          </w:p>
+        </w:tc>
+        <w:tc>
+          <w:tcPr>
+            <w:tcW w:w="2296" w:type="dxa"/>
+          </w:tcPr>
+          <w:p>
+            <w:pPr>
+              <w:ind w:left="54" w:right="54"/>
+              <w:jc w:val="right"/>
+            </w:pPr>
+          </w:p>
+        </w:tc>
+        <w:tc>
+          <w:tcPr>
+            <w:tcW w:w="2296" w:type="dxa"/>
+          </w:tcPr>
+          <w:p>
+            <w:pPr>
+              <w:ind w:left="54" w:right="54"/>
+              <w:jc w:val="right"/>
             </w:pPr>
           </w:p>
         </w:tc>
@@ -542,46 +529,51 @@
           <w:p>
             <w:pPr>
               <w:ind w:left="54" w:right="54"/>
-            </w:pPr>
-          </w:p>
-        </w:tc>
-        <w:tc>
-          <w:tcPr>
-            <w:tcW w:w="2296" w:type="dxa"/>
-          </w:tcPr>
-          <w:p>
-            <w:pPr>
-              <w:ind w:left="54" w:right="54"/>
-            </w:pPr>
-          </w:p>
-        </w:tc>
-        <w:tc>
-          <w:tcPr>
-            <w:tcW w:w="2296" w:type="dxa"/>
-          </w:tcPr>
-          <w:p>
-            <w:pPr>
-              <w:ind w:left="54" w:right="54"/>
-            </w:pPr>
-          </w:p>
-        </w:tc>
-        <w:tc>
-          <w:tcPr>
-            <w:tcW w:w="2296" w:type="dxa"/>
-          </w:tcPr>
-          <w:p>
-            <w:pPr>
-              <w:ind w:left="54" w:right="54"/>
-            </w:pPr>
-          </w:p>
-        </w:tc>
-        <w:tc>
-          <w:tcPr>
-            <w:tcW w:w="2296" w:type="dxa"/>
-          </w:tcPr>
-          <w:p>
-            <w:pPr>
-              <w:ind w:left="54" w:right="54"/>
+              <w:jc w:val="right"/>
+            </w:pPr>
+          </w:p>
+        </w:tc>
+        <w:tc>
+          <w:tcPr>
+            <w:tcW w:w="2296" w:type="dxa"/>
+          </w:tcPr>
+          <w:p>
+            <w:pPr>
+              <w:ind w:left="54" w:right="54"/>
+              <w:jc w:val="right"/>
+            </w:pPr>
+          </w:p>
+        </w:tc>
+        <w:tc>
+          <w:tcPr>
+            <w:tcW w:w="2296" w:type="dxa"/>
+          </w:tcPr>
+          <w:p>
+            <w:pPr>
+              <w:ind w:left="54" w:right="54"/>
+              <w:jc w:val="right"/>
+            </w:pPr>
+          </w:p>
+        </w:tc>
+        <w:tc>
+          <w:tcPr>
+            <w:tcW w:w="2296" w:type="dxa"/>
+          </w:tcPr>
+          <w:p>
+            <w:pPr>
+              <w:ind w:left="54" w:right="54"/>
+              <w:jc w:val="right"/>
+            </w:pPr>
+          </w:p>
+        </w:tc>
+        <w:tc>
+          <w:tcPr>
+            <w:tcW w:w="2296" w:type="dxa"/>
+          </w:tcPr>
+          <w:p>
+            <w:pPr>
+              <w:ind w:left="54" w:right="54"/>
+              <w:jc w:val="right"/>
             </w:pPr>
           </w:p>
         </w:tc>
@@ -598,46 +590,51 @@
           <w:p>
             <w:pPr>
               <w:ind w:left="54" w:right="54"/>
-            </w:pPr>
-          </w:p>
-        </w:tc>
-        <w:tc>
-          <w:tcPr>
-            <w:tcW w:w="2296" w:type="dxa"/>
-          </w:tcPr>
-          <w:p>
-            <w:pPr>
-              <w:ind w:left="54" w:right="54"/>
-            </w:pPr>
-          </w:p>
-        </w:tc>
-        <w:tc>
-          <w:tcPr>
-            <w:tcW w:w="2296" w:type="dxa"/>
-          </w:tcPr>
-          <w:p>
-            <w:pPr>
-              <w:ind w:left="54" w:right="54"/>
-            </w:pPr>
-          </w:p>
-        </w:tc>
-        <w:tc>
-          <w:tcPr>
-            <w:tcW w:w="2296" w:type="dxa"/>
-          </w:tcPr>
-          <w:p>
-            <w:pPr>
-              <w:ind w:left="54" w:right="54"/>
-            </w:pPr>
-          </w:p>
-        </w:tc>
-        <w:tc>
-          <w:tcPr>
-            <w:tcW w:w="2296" w:type="dxa"/>
-          </w:tcPr>
-          <w:p>
-            <w:pPr>
-              <w:ind w:left="54" w:right="54"/>
+              <w:jc w:val="right"/>
+            </w:pPr>
+          </w:p>
+        </w:tc>
+        <w:tc>
+          <w:tcPr>
+            <w:tcW w:w="2296" w:type="dxa"/>
+          </w:tcPr>
+          <w:p>
+            <w:pPr>
+              <w:ind w:left="54" w:right="54"/>
+              <w:jc w:val="right"/>
+            </w:pPr>
+          </w:p>
+        </w:tc>
+        <w:tc>
+          <w:tcPr>
+            <w:tcW w:w="2296" w:type="dxa"/>
+          </w:tcPr>
+          <w:p>
+            <w:pPr>
+              <w:ind w:left="54" w:right="54"/>
+              <w:jc w:val="right"/>
+            </w:pPr>
+          </w:p>
+        </w:tc>
+        <w:tc>
+          <w:tcPr>
+            <w:tcW w:w="2296" w:type="dxa"/>
+          </w:tcPr>
+          <w:p>
+            <w:pPr>
+              <w:ind w:left="54" w:right="54"/>
+              <w:jc w:val="right"/>
+            </w:pPr>
+          </w:p>
+        </w:tc>
+        <w:tc>
+          <w:tcPr>
+            <w:tcW w:w="2296" w:type="dxa"/>
+          </w:tcPr>
+          <w:p>
+            <w:pPr>
+              <w:ind w:left="54" w:right="54"/>
+              <w:jc w:val="right"/>
             </w:pPr>
           </w:p>
         </w:tc>
@@ -654,46 +651,51 @@
           <w:p>
             <w:pPr>
               <w:ind w:left="54" w:right="54"/>
-            </w:pPr>
-          </w:p>
-        </w:tc>
-        <w:tc>
-          <w:tcPr>
-            <w:tcW w:w="2296" w:type="dxa"/>
-          </w:tcPr>
-          <w:p>
-            <w:pPr>
-              <w:ind w:left="54" w:right="54"/>
-            </w:pPr>
-          </w:p>
-        </w:tc>
-        <w:tc>
-          <w:tcPr>
-            <w:tcW w:w="2296" w:type="dxa"/>
-          </w:tcPr>
-          <w:p>
-            <w:pPr>
-              <w:ind w:left="54" w:right="54"/>
-            </w:pPr>
-          </w:p>
-        </w:tc>
-        <w:tc>
-          <w:tcPr>
-            <w:tcW w:w="2296" w:type="dxa"/>
-          </w:tcPr>
-          <w:p>
-            <w:pPr>
-              <w:ind w:left="54" w:right="54"/>
-            </w:pPr>
-          </w:p>
-        </w:tc>
-        <w:tc>
-          <w:tcPr>
-            <w:tcW w:w="2296" w:type="dxa"/>
-          </w:tcPr>
-          <w:p>
-            <w:pPr>
-              <w:ind w:left="54" w:right="54"/>
+              <w:jc w:val="right"/>
+            </w:pPr>
+          </w:p>
+        </w:tc>
+        <w:tc>
+          <w:tcPr>
+            <w:tcW w:w="2296" w:type="dxa"/>
+          </w:tcPr>
+          <w:p>
+            <w:pPr>
+              <w:ind w:left="54" w:right="54"/>
+              <w:jc w:val="right"/>
+            </w:pPr>
+          </w:p>
+        </w:tc>
+        <w:tc>
+          <w:tcPr>
+            <w:tcW w:w="2296" w:type="dxa"/>
+          </w:tcPr>
+          <w:p>
+            <w:pPr>
+              <w:ind w:left="54" w:right="54"/>
+              <w:jc w:val="right"/>
+            </w:pPr>
+          </w:p>
+        </w:tc>
+        <w:tc>
+          <w:tcPr>
+            <w:tcW w:w="2296" w:type="dxa"/>
+          </w:tcPr>
+          <w:p>
+            <w:pPr>
+              <w:ind w:left="54" w:right="54"/>
+              <w:jc w:val="right"/>
+            </w:pPr>
+          </w:p>
+        </w:tc>
+        <w:tc>
+          <w:tcPr>
+            <w:tcW w:w="2296" w:type="dxa"/>
+          </w:tcPr>
+          <w:p>
+            <w:pPr>
+              <w:ind w:left="54" w:right="54"/>
+              <w:jc w:val="right"/>
             </w:pPr>
           </w:p>
         </w:tc>
@@ -710,46 +712,51 @@
           <w:p>
             <w:pPr>
               <w:ind w:left="54" w:right="54"/>
-            </w:pPr>
-          </w:p>
-        </w:tc>
-        <w:tc>
-          <w:tcPr>
-            <w:tcW w:w="2296" w:type="dxa"/>
-          </w:tcPr>
-          <w:p>
-            <w:pPr>
-              <w:ind w:left="54" w:right="54"/>
-            </w:pPr>
-          </w:p>
-        </w:tc>
-        <w:tc>
-          <w:tcPr>
-            <w:tcW w:w="2296" w:type="dxa"/>
-          </w:tcPr>
-          <w:p>
-            <w:pPr>
-              <w:ind w:left="54" w:right="54"/>
-            </w:pPr>
-          </w:p>
-        </w:tc>
-        <w:tc>
-          <w:tcPr>
-            <w:tcW w:w="2296" w:type="dxa"/>
-          </w:tcPr>
-          <w:p>
-            <w:pPr>
-              <w:ind w:left="54" w:right="54"/>
-            </w:pPr>
-          </w:p>
-        </w:tc>
-        <w:tc>
-          <w:tcPr>
-            <w:tcW w:w="2296" w:type="dxa"/>
-          </w:tcPr>
-          <w:p>
-            <w:pPr>
-              <w:ind w:left="54" w:right="54"/>
+              <w:jc w:val="right"/>
+            </w:pPr>
+          </w:p>
+        </w:tc>
+        <w:tc>
+          <w:tcPr>
+            <w:tcW w:w="2296" w:type="dxa"/>
+          </w:tcPr>
+          <w:p>
+            <w:pPr>
+              <w:ind w:left="54" w:right="54"/>
+              <w:jc w:val="right"/>
+            </w:pPr>
+          </w:p>
+        </w:tc>
+        <w:tc>
+          <w:tcPr>
+            <w:tcW w:w="2296" w:type="dxa"/>
+          </w:tcPr>
+          <w:p>
+            <w:pPr>
+              <w:ind w:left="54" w:right="54"/>
+              <w:jc w:val="right"/>
+            </w:pPr>
+          </w:p>
+        </w:tc>
+        <w:tc>
+          <w:tcPr>
+            <w:tcW w:w="2296" w:type="dxa"/>
+          </w:tcPr>
+          <w:p>
+            <w:pPr>
+              <w:ind w:left="54" w:right="54"/>
+              <w:jc w:val="right"/>
+            </w:pPr>
+          </w:p>
+        </w:tc>
+        <w:tc>
+          <w:tcPr>
+            <w:tcW w:w="2296" w:type="dxa"/>
+          </w:tcPr>
+          <w:p>
+            <w:pPr>
+              <w:ind w:left="54" w:right="54"/>
+              <w:jc w:val="right"/>
             </w:pPr>
           </w:p>
         </w:tc>
@@ -766,46 +773,51 @@
           <w:p>
             <w:pPr>
               <w:ind w:left="54" w:right="54"/>
-            </w:pPr>
-          </w:p>
-        </w:tc>
-        <w:tc>
-          <w:tcPr>
-            <w:tcW w:w="2296" w:type="dxa"/>
-          </w:tcPr>
-          <w:p>
-            <w:pPr>
-              <w:ind w:left="54" w:right="54"/>
-            </w:pPr>
-          </w:p>
-        </w:tc>
-        <w:tc>
-          <w:tcPr>
-            <w:tcW w:w="2296" w:type="dxa"/>
-          </w:tcPr>
-          <w:p>
-            <w:pPr>
-              <w:ind w:left="54" w:right="54"/>
-            </w:pPr>
-          </w:p>
-        </w:tc>
-        <w:tc>
-          <w:tcPr>
-            <w:tcW w:w="2296" w:type="dxa"/>
-          </w:tcPr>
-          <w:p>
-            <w:pPr>
-              <w:ind w:left="54" w:right="54"/>
-            </w:pPr>
-          </w:p>
-        </w:tc>
-        <w:tc>
-          <w:tcPr>
-            <w:tcW w:w="2296" w:type="dxa"/>
-          </w:tcPr>
-          <w:p>
-            <w:pPr>
-              <w:ind w:left="54" w:right="54"/>
+              <w:jc w:val="right"/>
+            </w:pPr>
+          </w:p>
+        </w:tc>
+        <w:tc>
+          <w:tcPr>
+            <w:tcW w:w="2296" w:type="dxa"/>
+          </w:tcPr>
+          <w:p>
+            <w:pPr>
+              <w:ind w:left="54" w:right="54"/>
+              <w:jc w:val="right"/>
+            </w:pPr>
+          </w:p>
+        </w:tc>
+        <w:tc>
+          <w:tcPr>
+            <w:tcW w:w="2296" w:type="dxa"/>
+          </w:tcPr>
+          <w:p>
+            <w:pPr>
+              <w:ind w:left="54" w:right="54"/>
+              <w:jc w:val="right"/>
+            </w:pPr>
+          </w:p>
+        </w:tc>
+        <w:tc>
+          <w:tcPr>
+            <w:tcW w:w="2296" w:type="dxa"/>
+          </w:tcPr>
+          <w:p>
+            <w:pPr>
+              <w:ind w:left="54" w:right="54"/>
+              <w:jc w:val="right"/>
+            </w:pPr>
+          </w:p>
+        </w:tc>
+        <w:tc>
+          <w:tcPr>
+            <w:tcW w:w="2296" w:type="dxa"/>
+          </w:tcPr>
+          <w:p>
+            <w:pPr>
+              <w:ind w:left="54" w:right="54"/>
+              <w:jc w:val="right"/>
             </w:pPr>
           </w:p>
         </w:tc>

</xml_diff>

<commit_message>
"Added single run option to create_labels_with_qr_codes function, modified choose function to accommodate single run option, and updated HTML template with new CSS styles for input fields."
</commit_message>
<xml_diff>
--- a/Empty Label Page.docx
+++ b/Empty Label Page.docx
@@ -8,12 +8,12 @@
         <w:tblW w:w="0" w:type="auto"/>
         <w:tblInd w:w="-68" w:type="dxa"/>
         <w:tblBorders>
-          <w:top w:val="single" w:sz="4" w:space="0" w:color="E7E6E6" w:themeColor="background2"/>
-          <w:left w:val="single" w:sz="4" w:space="0" w:color="E7E6E6" w:themeColor="background2"/>
-          <w:bottom w:val="single" w:sz="4" w:space="0" w:color="E7E6E6" w:themeColor="background2"/>
-          <w:right w:val="single" w:sz="4" w:space="0" w:color="E7E6E6" w:themeColor="background2"/>
-          <w:insideH w:val="single" w:sz="4" w:space="0" w:color="E7E6E6" w:themeColor="background2"/>
-          <w:insideV w:val="single" w:sz="4" w:space="0" w:color="E7E6E6" w:themeColor="background2"/>
+          <w:top w:val="single" w:sz="2" w:space="0" w:color="E7E6E6" w:themeColor="background2"/>
+          <w:left w:val="single" w:sz="2" w:space="0" w:color="E7E6E6" w:themeColor="background2"/>
+          <w:bottom w:val="single" w:sz="2" w:space="0" w:color="E7E6E6" w:themeColor="background2"/>
+          <w:right w:val="single" w:sz="2" w:space="0" w:color="E7E6E6" w:themeColor="background2"/>
+          <w:insideH w:val="single" w:sz="2" w:space="0" w:color="E7E6E6" w:themeColor="background2"/>
+          <w:insideV w:val="single" w:sz="2" w:space="0" w:color="E7E6E6" w:themeColor="background2"/>
         </w:tblBorders>
         <w:tblLayout w:type="fixed"/>
         <w:tblCellMar>

</xml_diff>